<commit_message>
Updated C++ debugging tutorial
</commit_message>
<xml_diff>
--- a/GNC/Introduction to Debugging C++.docx
+++ b/GNC/Introduction to Debugging C++.docx
@@ -22,6 +22,27 @@
         </w:rPr>
         <w:t>Introduction to Debugging C++ from the terminal using GDB</w:t>
       </w:r>
+    </w:p>
+    <w:p>
+      <w:pPr>
+        <w:spacing w:line="360" w:lineRule="auto"/>
+        <w:jc w:val="center"/>
+        <w:rPr>
+          <w:rFonts w:ascii="Times New Roman" w:hAnsi="Times New Roman" w:cs="Times New Roman"/>
+          <w:sz w:val="24"/>
+          <w:szCs w:val="24"/>
+        </w:rPr>
+      </w:pPr>
+      <w:r>
+        <w:rPr>
+          <w:rFonts w:ascii="Times New Roman" w:hAnsi="Times New Roman" w:cs="Times New Roman"/>
+          <w:sz w:val="24"/>
+          <w:szCs w:val="24"/>
+        </w:rPr>
+        <w:t>November 24, 2019</w:t>
+      </w:r>
+      <w:bookmarkStart w:id="0" w:name="_GoBack"/>
+      <w:bookmarkEnd w:id="0"/>
     </w:p>
     <w:p>
       <w:pPr>
@@ -547,6 +568,7 @@
           <w:sz w:val="24"/>
           <w:szCs w:val="24"/>
         </w:rPr>
+        <w:lastRenderedPageBreak/>
         <w:t xml:space="preserve">If you don’t know how to navigate in the terminal, I highly recommend </w:t>
       </w:r>
       <w:hyperlink r:id="rId7" w:anchor="0" w:history="1">
@@ -581,7 +603,6 @@
           <w:sz w:val="24"/>
           <w:szCs w:val="24"/>
         </w:rPr>
-        <w:lastRenderedPageBreak/>
         <w:t>To compile the C++ program “your_program</w:t>
       </w:r>
       <w:r>
@@ -1226,6 +1247,7 @@
           <w:sz w:val="24"/>
           <w:szCs w:val="24"/>
         </w:rPr>
+        <w:lastRenderedPageBreak/>
         <w:t>You can set break points using the following command</w:t>
       </w:r>
       <w:r>
@@ -1304,7 +1326,6 @@
           <w:sz w:val="24"/>
           <w:szCs w:val="24"/>
         </w:rPr>
-        <w:lastRenderedPageBreak/>
         <w:t>(gdb) b &lt;line number&gt;</w:t>
       </w:r>
     </w:p>
@@ -1662,8 +1683,6 @@
         </w:rPr>
         <w:t>(gdb) q</w:t>
       </w:r>
-      <w:bookmarkStart w:id="0" w:name="_GoBack"/>
-      <w:bookmarkEnd w:id="0"/>
     </w:p>
     <w:p>
       <w:pPr>

</xml_diff>